<commit_message>
re-learing function manipulator, date 15/Apr/21
</commit_message>
<xml_diff>
--- a/chapter1/chapter1.docx
+++ b/chapter1/chapter1.docx
@@ -1106,6 +1106,92 @@
           <w:rFonts w:cs="Khmer OS" w:ascii="Khmer OS" w:hAnsi="Khmer OS"/>
         </w:rPr>
         <w:t>:: is scope operator</w:t>
+      </w:r>
+    </w:p>
+    <w:p>
+      <w:pPr>
+        <w:pStyle w:val="Normal"/>
+        <w:bidi w:val="0"/>
+        <w:jc w:val="left"/>
+        <w:rPr>
+          <w:rFonts w:ascii="Khmer OS" w:hAnsi="Khmer OS" w:cs="Khmer OS"/>
+        </w:rPr>
+      </w:pPr>
+      <w:r>
+        <w:rPr>
+          <w:rFonts w:cs="Khmer OS" w:ascii="Khmer OS" w:hAnsi="Khmer OS"/>
+        </w:rPr>
+      </w:r>
+    </w:p>
+    <w:p>
+      <w:pPr>
+        <w:pStyle w:val="Normal"/>
+        <w:bidi w:val="0"/>
+        <w:jc w:val="left"/>
+        <w:rPr>
+          <w:rFonts w:ascii="Khmer OS" w:hAnsi="Khmer OS" w:cs="Khmer OS"/>
+        </w:rPr>
+      </w:pPr>
+      <w:r>
+        <w:rPr>
+          <w:rFonts w:cs="Khmer OS" w:ascii="Khmer OS" w:hAnsi="Khmer OS"/>
+        </w:rPr>
+        <w:t>6. Function manipulator:</w:t>
+        <w:br/>
+        <w:t>- setw(value): giving space to text. Ex: setw(5) = space 5 digit</w:t>
+        <w:br/>
+        <w:t xml:space="preserve">- </w:t>
+      </w:r>
+      <w:r>
+        <w:rPr>
+          <w:rFonts w:cs="Khmer OS" w:ascii="Khmer OS" w:hAnsi="Khmer OS"/>
+        </w:rPr>
+        <w:t xml:space="preserve">setfill(): use for take character </w:t>
+      </w:r>
+      <w:r>
+        <w:rPr>
+          <w:rFonts w:eastAsia="DejaVu Sans" w:cs="Khmer OS" w:ascii="Khmer OS" w:hAnsi="Khmer OS"/>
+          <w:color w:val="000000"/>
+          <w:kern w:val="0"/>
+          <w:sz w:val="24"/>
+          <w:szCs w:val="24"/>
+          <w:lang w:val="en-US" w:eastAsia="zh-CN" w:bidi="km-KH"/>
+        </w:rPr>
+        <w:t>to fill</w:t>
+      </w:r>
+      <w:r>
+        <w:rPr>
+          <w:rFonts w:cs="Khmer OS" w:ascii="Khmer OS" w:hAnsi="Khmer OS"/>
+        </w:rPr>
+        <w:t xml:space="preserve"> </w:t>
+      </w:r>
+      <w:r>
+        <w:rPr>
+          <w:rFonts w:eastAsia="DejaVu Sans" w:cs="Khmer OS" w:ascii="Khmer OS" w:hAnsi="Khmer OS"/>
+          <w:color w:val="000000"/>
+          <w:kern w:val="0"/>
+          <w:sz w:val="24"/>
+          <w:szCs w:val="24"/>
+          <w:lang w:val="en-US" w:eastAsia="zh-CN" w:bidi="km-KH"/>
+        </w:rPr>
+        <w:t>space</w:t>
+      </w:r>
+      <w:r>
+        <w:rPr>
+          <w:rFonts w:cs="Khmer OS" w:ascii="Khmer OS" w:hAnsi="Khmer OS"/>
+        </w:rPr>
+        <w:t xml:space="preserve"> </w:t>
+      </w:r>
+      <w:r>
+        <w:rPr>
+          <w:rFonts w:eastAsia="DejaVu Sans" w:cs="Khmer OS" w:ascii="Khmer OS" w:hAnsi="Khmer OS"/>
+          <w:color w:val="000000"/>
+          <w:kern w:val="0"/>
+          <w:sz w:val="24"/>
+          <w:szCs w:val="24"/>
+          <w:lang w:val="en-US" w:eastAsia="zh-CN" w:bidi="km-KH"/>
+        </w:rPr>
+        <w:t>we have</w:t>
       </w:r>
     </w:p>
     <w:sectPr>

</xml_diff>